<commit_message>
Documentación Bitácora Día 1
</commit_message>
<xml_diff>
--- a/Documentation/Memoria Proyecto.docx
+++ b/Documentation/Memoria Proyecto.docx
@@ -1,6 +1,6 @@
 
 <file path=word/document.xml><?xml version="1.0" encoding="utf-8"?>
-<w:document xmlns:wpc="http://schemas.microsoft.com/office/word/2010/wordprocessingCanvas" xmlns:cx="http://schemas.microsoft.com/office/drawing/2014/chartex" xmlns:mc="http://schemas.openxmlformats.org/markup-compatibility/2006" xmlns:o="urn:schemas-microsoft-com:office:office" xmlns:r="http://schemas.openxmlformats.org/officeDocument/2006/relationships" xmlns:m="http://schemas.openxmlformats.org/officeDocument/2006/math" xmlns:v="urn:schemas-microsoft-com:vml" xmlns:wp14="http://schemas.microsoft.com/office/word/2010/wordprocessingDrawing" xmlns:wp="http://schemas.openxmlformats.org/drawingml/2006/wordprocessingDrawing" xmlns:w10="urn:schemas-microsoft-com:office:word" xmlns:w="http://schemas.openxmlformats.org/wordprocessingml/2006/main" xmlns:w14="http://schemas.microsoft.com/office/word/2010/wordml" xmlns:w15="http://schemas.microsoft.com/office/word/2012/wordml" xmlns:w16se="http://schemas.microsoft.com/office/word/2015/wordml/symex" xmlns:wpg="http://schemas.microsoft.com/office/word/2010/wordprocessingGroup" xmlns:wpi="http://schemas.microsoft.com/office/word/2010/wordprocessingInk" xmlns:wne="http://schemas.microsoft.com/office/word/2006/wordml" xmlns:wps="http://schemas.microsoft.com/office/word/2010/wordprocessingShape" mc:Ignorable="w14 w15 w16se wp14">
+<w:document xmlns:wpc="http://schemas.microsoft.com/office/word/2010/wordprocessingCanvas" xmlns:cx="http://schemas.microsoft.com/office/drawing/2014/chartex" xmlns:cx1="http://schemas.microsoft.com/office/drawing/2015/9/8/chartex" xmlns:cx2="http://schemas.microsoft.com/office/drawing/2015/10/21/chartex" xmlns:cx3="http://schemas.microsoft.com/office/drawing/2016/5/9/chartex" xmlns:cx4="http://schemas.microsoft.com/office/drawing/2016/5/10/chartex" xmlns:cx5="http://schemas.microsoft.com/office/drawing/2016/5/11/chartex" xmlns:cx6="http://schemas.microsoft.com/office/drawing/2016/5/12/chartex" xmlns:cx7="http://schemas.microsoft.com/office/drawing/2016/5/13/chartex" xmlns:cx8="http://schemas.microsoft.com/office/drawing/2016/5/14/chartex" xmlns:mc="http://schemas.openxmlformats.org/markup-compatibility/2006" xmlns:aink="http://schemas.microsoft.com/office/drawing/2016/ink" xmlns:am3d="http://schemas.microsoft.com/office/drawing/2017/model3d" xmlns:o="urn:schemas-microsoft-com:office:office" xmlns:r="http://schemas.openxmlformats.org/officeDocument/2006/relationships" xmlns:m="http://schemas.openxmlformats.org/officeDocument/2006/math" xmlns:v="urn:schemas-microsoft-com:vml" xmlns:wp14="http://schemas.microsoft.com/office/word/2010/wordprocessingDrawing" xmlns:wp="http://schemas.openxmlformats.org/drawingml/2006/wordprocessingDrawing" xmlns:w10="urn:schemas-microsoft-com:office:word" xmlns:w="http://schemas.openxmlformats.org/wordprocessingml/2006/main" xmlns:w14="http://schemas.microsoft.com/office/word/2010/wordml" xmlns:w15="http://schemas.microsoft.com/office/word/2012/wordml" xmlns:w16cex="http://schemas.microsoft.com/office/word/2018/wordml/cex" xmlns:w16cid="http://schemas.microsoft.com/office/word/2016/wordml/cid" xmlns:w16="http://schemas.microsoft.com/office/word/2018/wordml" xmlns:w16sdtdh="http://schemas.microsoft.com/office/word/2020/wordml/sdtdatahash" xmlns:w16se="http://schemas.microsoft.com/office/word/2015/wordml/symex" xmlns:wpg="http://schemas.microsoft.com/office/word/2010/wordprocessingGroup" xmlns:wpi="http://schemas.microsoft.com/office/word/2010/wordprocessingInk" xmlns:wne="http://schemas.microsoft.com/office/word/2006/wordml" xmlns:wps="http://schemas.microsoft.com/office/word/2010/wordprocessingShape" mc:Ignorable="w14 w15 w16se w16cid w16 w16cex w16sdtdh wp14">
   <w:body>
     <w:p>
       <w:pPr>
@@ -16,7 +16,7 @@
         <w:ind w:left="0" w:hanging="2"/>
       </w:pPr>
       <w:r>
-        <w:pict w14:anchorId="67D51349">
+        <w:pict w14:anchorId="14D7B0C8">
           <v:shapetype id="_x0000_t75" coordsize="21600,21600" o:spt="75" o:preferrelative="t" path="m@4@5l@4@11@9@11@9@5xe" filled="f" stroked="f">
             <v:stroke joinstyle="miter"/>
             <v:formulas>
@@ -482,19 +482,8 @@
           <w:sz w:val="28"/>
           <w:szCs w:val="28"/>
         </w:rPr>
-        <w:t xml:space="preserve">María Irene Díaz </w:t>
-      </w:r>
-      <w:proofErr w:type="spellStart"/>
-      <w:r>
-        <w:rPr>
-          <w:rFonts w:ascii="Arial" w:eastAsia="Arial" w:hAnsi="Arial" w:cs="Arial"/>
-          <w:b/>
-          <w:sz w:val="28"/>
-          <w:szCs w:val="28"/>
-        </w:rPr>
-        <w:t>Fossaty</w:t>
-      </w:r>
-      <w:proofErr w:type="spellEnd"/>
+        <w:t>María Irene Díaz Fossaty</w:t>
+      </w:r>
     </w:p>
     <w:p>
       <w:pPr>
@@ -507,7 +496,6 @@
           <w:szCs w:val="28"/>
         </w:rPr>
       </w:pPr>
-      <w:proofErr w:type="spellStart"/>
       <w:r>
         <w:rPr>
           <w:rFonts w:ascii="Arial" w:eastAsia="Arial" w:hAnsi="Arial" w:cs="Arial"/>
@@ -515,17 +503,7 @@
           <w:sz w:val="28"/>
           <w:szCs w:val="28"/>
         </w:rPr>
-        <w:t>Jose</w:t>
-      </w:r>
-      <w:proofErr w:type="spellEnd"/>
-      <w:r>
-        <w:rPr>
-          <w:rFonts w:ascii="Arial" w:eastAsia="Arial" w:hAnsi="Arial" w:cs="Arial"/>
-          <w:b/>
-          <w:sz w:val="28"/>
-          <w:szCs w:val="28"/>
-        </w:rPr>
-        <w:t xml:space="preserve"> González </w:t>
+        <w:t xml:space="preserve">Jose González </w:t>
       </w:r>
       <w:proofErr w:type="spellStart"/>
       <w:r>
@@ -601,7 +579,7 @@
         <mc:AlternateContent>
           <mc:Choice Requires="wps">
             <w:drawing>
-              <wp:anchor distT="0" distB="0" distL="114300" distR="114300" simplePos="0" relativeHeight="251657216" behindDoc="0" locked="0" layoutInCell="1" hidden="0" allowOverlap="1">
+              <wp:anchor distT="0" distB="0" distL="114300" distR="114300" simplePos="0" relativeHeight="251657216" behindDoc="0" locked="0" layoutInCell="1" hidden="0" allowOverlap="1" wp14:anchorId="31A5B11D" wp14:editId="3C8871D0">
                 <wp:simplePos x="0" y="0"/>
                 <wp:positionH relativeFrom="column">
                   <wp:posOffset>-114299</wp:posOffset>
@@ -908,39 +886,144 @@
           <w:color w:val="002060"/>
         </w:rPr>
       </w:pPr>
+      <w:r>
+        <w:rPr>
+          <w:b/>
+          <w:bCs/>
+          <w:color w:val="002060"/>
+          <w:sz w:val="22"/>
+          <w:szCs w:val="22"/>
+          <w:u w:val="single"/>
+        </w:rPr>
+        <w:t>Dia 1</w:t>
+      </w:r>
+      <w:r>
+        <w:rPr>
+          <w:color w:val="002060"/>
+        </w:rPr>
+        <w:t>: Charla inicial, creación de la rama Git y creación del proyecto Angular.</w:t>
+      </w:r>
+      <w:r>
+        <w:rPr>
+          <w:color w:val="002060"/>
+        </w:rPr>
+        <w:t xml:space="preserve"> Creación de </w:t>
+      </w:r>
       <w:proofErr w:type="spellStart"/>
       <w:r>
         <w:rPr>
           <w:color w:val="002060"/>
         </w:rPr>
-        <w:t>Dia</w:t>
+        <w:t>mocks</w:t>
       </w:r>
       <w:proofErr w:type="spellEnd"/>
       <w:r>
         <w:rPr>
           <w:color w:val="002060"/>
         </w:rPr>
-        <w:t xml:space="preserve"> 1: Charla inicial, creación de la rama </w:t>
+        <w:t xml:space="preserve"> basado en componentes. Creado </w:t>
       </w:r>
       <w:proofErr w:type="spellStart"/>
       <w:r>
         <w:rPr>
           <w:color w:val="002060"/>
         </w:rPr>
-        <w:t>Git</w:t>
+        <w:t>mock</w:t>
       </w:r>
       <w:proofErr w:type="spellEnd"/>
       <w:r>
         <w:rPr>
           <w:color w:val="002060"/>
         </w:rPr>
-        <w:t xml:space="preserve"> y creación del proyecto Angular.</w:t>
-      </w:r>
-      <w:r>
-        <w:rPr>
-          <w:color w:val="002060"/>
-        </w:rPr>
-        <w:t xml:space="preserve"> Creación de </w:t>
+        <w:t xml:space="preserve"> de datos </w:t>
+      </w:r>
+      <w:proofErr w:type="gramStart"/>
+      <w:r>
+        <w:rPr>
+          <w:color w:val="002060"/>
+        </w:rPr>
+        <w:t>server</w:t>
+      </w:r>
+      <w:proofErr w:type="gramEnd"/>
+      <w:r>
+        <w:rPr>
+          <w:color w:val="002060"/>
+        </w:rPr>
+        <w:t>.</w:t>
+      </w:r>
+    </w:p>
+    <w:p>
+      <w:pPr>
+        <w:ind w:left="0" w:hanging="2"/>
+        <w:rPr>
+          <w:color w:val="002060"/>
+        </w:rPr>
+      </w:pPr>
+    </w:p>
+    <w:p>
+      <w:pPr>
+        <w:ind w:left="0" w:hanging="2"/>
+        <w:rPr>
+          <w:color w:val="002060"/>
+        </w:rPr>
+      </w:pPr>
+      <w:r>
+        <w:rPr>
+          <w:color w:val="002060"/>
+        </w:rPr>
+        <w:t xml:space="preserve">Configuración del proyecto: </w:t>
+      </w:r>
+    </w:p>
+    <w:p>
+      <w:pPr>
+        <w:pStyle w:val="Prrafodelista"/>
+        <w:numPr>
+          <w:ilvl w:val="0"/>
+          <w:numId w:val="4"/>
+        </w:numPr>
+        <w:ind w:leftChars="0" w:firstLineChars="0"/>
+        <w:rPr>
+          <w:color w:val="002060"/>
+        </w:rPr>
+      </w:pPr>
+      <w:r>
+        <w:rPr>
+          <w:color w:val="002060"/>
+        </w:rPr>
+        <w:t xml:space="preserve">Creación de la rama </w:t>
+      </w:r>
+      <w:proofErr w:type="gramStart"/>
+      <w:r>
+        <w:rPr>
+          <w:color w:val="002060"/>
+        </w:rPr>
+        <w:t>Git  y</w:t>
+      </w:r>
+      <w:proofErr w:type="gramEnd"/>
+      <w:r>
+        <w:rPr>
+          <w:color w:val="002060"/>
+        </w:rPr>
+        <w:t xml:space="preserve"> proyecto Angular vacío.</w:t>
+      </w:r>
+    </w:p>
+    <w:p>
+      <w:pPr>
+        <w:pStyle w:val="Prrafodelista"/>
+        <w:numPr>
+          <w:ilvl w:val="0"/>
+          <w:numId w:val="4"/>
+        </w:numPr>
+        <w:ind w:leftChars="0" w:firstLineChars="0"/>
+        <w:rPr>
+          <w:color w:val="002060"/>
+        </w:rPr>
+      </w:pPr>
+      <w:r>
+        <w:rPr>
+          <w:color w:val="002060"/>
+        </w:rPr>
+        <w:t xml:space="preserve">Creación de </w:t>
       </w:r>
       <w:proofErr w:type="spellStart"/>
       <w:r>
@@ -954,24 +1037,295 @@
         <w:rPr>
           <w:color w:val="002060"/>
         </w:rPr>
-        <w:t xml:space="preserve"> basado en componentes. Creado </w:t>
+        <w:t xml:space="preserve"> basado en componentes. Base de datos en archivo </w:t>
       </w:r>
       <w:proofErr w:type="spellStart"/>
       <w:r>
         <w:rPr>
           <w:color w:val="002060"/>
         </w:rPr>
-        <w:t>mock</w:t>
+        <w:t>db.json</w:t>
       </w:r>
       <w:proofErr w:type="spellEnd"/>
-      <w:r>
-        <w:rPr>
-          <w:color w:val="002060"/>
-        </w:rPr>
-        <w:t xml:space="preserve"> de datos server.</w:t>
-      </w:r>
-      <w:bookmarkStart w:id="0" w:name="_GoBack"/>
-      <w:bookmarkEnd w:id="0"/>
+    </w:p>
+    <w:p>
+      <w:pPr>
+        <w:ind w:leftChars="0" w:left="-2" w:firstLineChars="0" w:firstLine="0"/>
+        <w:rPr>
+          <w:color w:val="002060"/>
+        </w:rPr>
+      </w:pPr>
+      <w:r>
+        <w:rPr>
+          <w:color w:val="002060"/>
+        </w:rPr>
+        <w:t>Inicialización del proyecto:</w:t>
+      </w:r>
+    </w:p>
+    <w:p>
+      <w:pPr>
+        <w:ind w:leftChars="0" w:left="0" w:firstLineChars="0" w:hanging="2"/>
+        <w:rPr>
+          <w:color w:val="002060"/>
+        </w:rPr>
+      </w:pPr>
+      <w:r>
+        <w:rPr>
+          <w:color w:val="002060"/>
+        </w:rPr>
+        <w:tab/>
+      </w:r>
+      <w:r>
+        <w:rPr>
+          <w:color w:val="002060"/>
+        </w:rPr>
+        <w:tab/>
+      </w:r>
+      <w:r>
+        <w:rPr>
+          <w:color w:val="002060"/>
+          <w:u w:val="single"/>
+        </w:rPr>
+        <w:t>Irene</w:t>
+      </w:r>
+      <w:r>
+        <w:rPr>
+          <w:color w:val="002060"/>
+        </w:rPr>
+        <w:t>:</w:t>
+      </w:r>
+    </w:p>
+    <w:p>
+      <w:pPr>
+        <w:pStyle w:val="Prrafodelista"/>
+        <w:numPr>
+          <w:ilvl w:val="0"/>
+          <w:numId w:val="4"/>
+        </w:numPr>
+        <w:ind w:leftChars="0" w:firstLineChars="0"/>
+        <w:rPr>
+          <w:color w:val="002060"/>
+        </w:rPr>
+      </w:pPr>
+      <w:r>
+        <w:rPr>
+          <w:color w:val="002060"/>
+        </w:rPr>
+        <w:t>Creado diagrama de componentes que necesita el proyecto.</w:t>
+      </w:r>
+    </w:p>
+    <w:p>
+      <w:pPr>
+        <w:pStyle w:val="Prrafodelista"/>
+        <w:numPr>
+          <w:ilvl w:val="0"/>
+          <w:numId w:val="4"/>
+        </w:numPr>
+        <w:ind w:leftChars="0" w:firstLineChars="0"/>
+        <w:rPr>
+          <w:color w:val="002060"/>
+        </w:rPr>
+      </w:pPr>
+      <w:r>
+        <w:rPr>
+          <w:color w:val="002060"/>
+        </w:rPr>
+        <w:t>Creación de clases necesarias para la base de datos (</w:t>
+      </w:r>
+      <w:r>
+        <w:rPr>
+          <w:b/>
+          <w:bCs/>
+          <w:color w:val="002060"/>
+        </w:rPr>
+        <w:t>Usuario, Pedido, Artículo</w:t>
+      </w:r>
+      <w:r>
+        <w:rPr>
+          <w:color w:val="002060"/>
+        </w:rPr>
+        <w:t>)</w:t>
+      </w:r>
+    </w:p>
+    <w:p>
+      <w:pPr>
+        <w:pStyle w:val="Prrafodelista"/>
+        <w:numPr>
+          <w:ilvl w:val="0"/>
+          <w:numId w:val="4"/>
+        </w:numPr>
+        <w:ind w:leftChars="0" w:firstLineChars="0"/>
+        <w:rPr>
+          <w:color w:val="002060"/>
+        </w:rPr>
+      </w:pPr>
+      <w:r>
+        <w:rPr>
+          <w:color w:val="002060"/>
+        </w:rPr>
+        <w:t>Creación de servicios necesarios para las peticiones(</w:t>
+      </w:r>
+      <w:proofErr w:type="spellStart"/>
+      <w:r>
+        <w:rPr>
+          <w:b/>
+          <w:bCs/>
+          <w:color w:val="002060"/>
+        </w:rPr>
+        <w:t>UsuarioService</w:t>
+      </w:r>
+      <w:proofErr w:type="spellEnd"/>
+      <w:r>
+        <w:rPr>
+          <w:b/>
+          <w:bCs/>
+          <w:color w:val="002060"/>
+        </w:rPr>
+        <w:t xml:space="preserve">, </w:t>
+      </w:r>
+      <w:proofErr w:type="spellStart"/>
+      <w:r>
+        <w:rPr>
+          <w:b/>
+          <w:bCs/>
+          <w:color w:val="002060"/>
+        </w:rPr>
+        <w:t>PedidoService</w:t>
+      </w:r>
+      <w:proofErr w:type="spellEnd"/>
+      <w:r>
+        <w:rPr>
+          <w:b/>
+          <w:bCs/>
+          <w:color w:val="002060"/>
+        </w:rPr>
+        <w:t xml:space="preserve">, </w:t>
+      </w:r>
+      <w:proofErr w:type="spellStart"/>
+      <w:r>
+        <w:rPr>
+          <w:b/>
+          <w:bCs/>
+          <w:color w:val="002060"/>
+        </w:rPr>
+        <w:t>ArticuloService</w:t>
+      </w:r>
+      <w:proofErr w:type="spellEnd"/>
+      <w:r>
+        <w:rPr>
+          <w:color w:val="002060"/>
+        </w:rPr>
+        <w:t>)</w:t>
+      </w:r>
+    </w:p>
+    <w:p>
+      <w:pPr>
+        <w:ind w:leftChars="0" w:left="0" w:firstLineChars="0" w:hanging="2"/>
+        <w:rPr>
+          <w:color w:val="002060"/>
+        </w:rPr>
+      </w:pPr>
+      <w:r>
+        <w:rPr>
+          <w:color w:val="002060"/>
+        </w:rPr>
+        <w:tab/>
+      </w:r>
+      <w:r>
+        <w:rPr>
+          <w:color w:val="002060"/>
+        </w:rPr>
+        <w:tab/>
+      </w:r>
+      <w:r>
+        <w:rPr>
+          <w:color w:val="002060"/>
+          <w:u w:val="single"/>
+        </w:rPr>
+        <w:t>Jose</w:t>
+      </w:r>
+      <w:r>
+        <w:rPr>
+          <w:color w:val="002060"/>
+        </w:rPr>
+        <w:t>:</w:t>
+      </w:r>
+    </w:p>
+    <w:p>
+      <w:pPr>
+        <w:pStyle w:val="Prrafodelista"/>
+        <w:numPr>
+          <w:ilvl w:val="0"/>
+          <w:numId w:val="4"/>
+        </w:numPr>
+        <w:ind w:leftChars="0" w:firstLineChars="0"/>
+        <w:rPr>
+          <w:color w:val="002060"/>
+        </w:rPr>
+      </w:pPr>
+      <w:r>
+        <w:rPr>
+          <w:color w:val="002060"/>
+        </w:rPr>
+        <w:t xml:space="preserve">Configuración </w:t>
+      </w:r>
+      <w:r>
+        <w:rPr>
+          <w:b/>
+          <w:bCs/>
+          <w:color w:val="002060"/>
+        </w:rPr>
+        <w:t>Bootstrap</w:t>
+      </w:r>
+      <w:r>
+        <w:rPr>
+          <w:color w:val="002060"/>
+        </w:rPr>
+        <w:t xml:space="preserve"> inicial</w:t>
+      </w:r>
+    </w:p>
+    <w:p>
+      <w:pPr>
+        <w:pStyle w:val="Prrafodelista"/>
+        <w:numPr>
+          <w:ilvl w:val="0"/>
+          <w:numId w:val="4"/>
+        </w:numPr>
+        <w:ind w:leftChars="0" w:firstLineChars="0"/>
+        <w:rPr>
+          <w:color w:val="002060"/>
+        </w:rPr>
+      </w:pPr>
+      <w:r>
+        <w:rPr>
+          <w:color w:val="002060"/>
+        </w:rPr>
+        <w:t xml:space="preserve">Creación de componente </w:t>
+      </w:r>
+      <w:proofErr w:type="spellStart"/>
+      <w:r>
+        <w:rPr>
+          <w:b/>
+          <w:bCs/>
+          <w:color w:val="002060"/>
+        </w:rPr>
+        <w:t>Login</w:t>
+      </w:r>
+      <w:proofErr w:type="spellEnd"/>
+      <w:r>
+        <w:rPr>
+          <w:b/>
+          <w:bCs/>
+          <w:color w:val="002060"/>
+        </w:rPr>
+        <w:t xml:space="preserve">. </w:t>
+      </w:r>
+      <w:r>
+        <w:rPr>
+          <w:color w:val="002060"/>
+        </w:rPr>
+        <w:t>Plantilla HTML inicial.</w:t>
+      </w:r>
     </w:p>
     <w:p>
       <w:pPr>
@@ -1282,24 +1636,24 @@
         <w:ind w:left="0" w:hanging="2"/>
       </w:pPr>
       <w:r>
-        <w:object w:dxaOrig="1311" w:dyaOrig="849">
-          <v:shape id="_x0000_s0" o:spid="_x0000_i1025" type="#_x0000_t75" style="width:76pt;height:49pt;visibility:visible" o:ole="">
+        <w:object w:dxaOrig="1311" w:dyaOrig="849" w14:anchorId="59830EF4">
+          <v:shape id="_x0000_s0" o:spid="_x0000_i1025" type="#_x0000_t75" style="width:75.75pt;height:48.75pt;visibility:visible" o:ole="">
             <v:imagedata r:id="rId8" o:title=""/>
             <v:path o:extrusionok="t"/>
           </v:shape>
-          <o:OLEObject Type="Embed" ProgID="Package" ShapeID="_x0000_s0" DrawAspect="Content" ObjectID="_1681745892" r:id="rId9"/>
+          <o:OLEObject Type="Embed" ProgID="Package" ShapeID="_x0000_s0" DrawAspect="Content" ObjectID="_1681750998" r:id="rId9"/>
         </w:object>
       </w:r>
       <w:r>
         <w:t xml:space="preserve">   </w:t>
       </w:r>
       <w:r>
-        <w:object w:dxaOrig="1311" w:dyaOrig="849">
-          <v:shape id="_x0000_i1026" type="#_x0000_t75" style="width:76pt;height:49pt;visibility:visible" o:ole="">
+        <w:object w:dxaOrig="1311" w:dyaOrig="849" w14:anchorId="13E1910B">
+          <v:shape id="_x0000_i1026" type="#_x0000_t75" style="width:75.75pt;height:48.75pt;visibility:visible" o:ole="">
             <v:imagedata r:id="rId10" o:title=""/>
             <v:path o:extrusionok="t"/>
           </v:shape>
-          <o:OLEObject Type="Embed" ProgID="Package" ShapeID="_x0000_i1026" DrawAspect="Content" ObjectID="_1681745893" r:id="rId11"/>
+          <o:OLEObject Type="Embed" ProgID="Package" ShapeID="_x0000_i1026" DrawAspect="Content" ObjectID="_1681750999" r:id="rId11"/>
         </w:object>
       </w:r>
     </w:p>
@@ -1409,7 +1763,7 @@
           <w:noProof/>
         </w:rPr>
         <w:drawing>
-          <wp:inline distT="0" distB="0" distL="114300" distR="114300">
+          <wp:inline distT="0" distB="0" distL="114300" distR="114300" wp14:anchorId="4F8603C6" wp14:editId="634BA648">
             <wp:extent cx="5669915" cy="1373505"/>
             <wp:effectExtent l="0" t="0" r="0" b="0"/>
             <wp:docPr id="1032" name="image4.png"/>
@@ -1474,7 +1828,7 @@
           <w:noProof/>
         </w:rPr>
         <w:drawing>
-          <wp:inline distT="0" distB="0" distL="114300" distR="114300">
+          <wp:inline distT="0" distB="0" distL="114300" distR="114300" wp14:anchorId="683712D0" wp14:editId="23D99CAA">
             <wp:extent cx="5668010" cy="998855"/>
             <wp:effectExtent l="0" t="0" r="0" b="0"/>
             <wp:docPr id="1033" name="image6.png"/>
@@ -1571,7 +1925,7 @@
 </file>
 
 <file path=word/endnotes.xml><?xml version="1.0" encoding="utf-8"?>
-<w:endnotes xmlns:wpc="http://schemas.microsoft.com/office/word/2010/wordprocessingCanvas" xmlns:cx="http://schemas.microsoft.com/office/drawing/2014/chartex" xmlns:mc="http://schemas.openxmlformats.org/markup-compatibility/2006" xmlns:o="urn:schemas-microsoft-com:office:office" xmlns:r="http://schemas.openxmlformats.org/officeDocument/2006/relationships" xmlns:m="http://schemas.openxmlformats.org/officeDocument/2006/math" xmlns:v="urn:schemas-microsoft-com:vml" xmlns:wp14="http://schemas.microsoft.com/office/word/2010/wordprocessingDrawing" xmlns:wp="http://schemas.openxmlformats.org/drawingml/2006/wordprocessingDrawing" xmlns:w10="urn:schemas-microsoft-com:office:word" xmlns:w="http://schemas.openxmlformats.org/wordprocessingml/2006/main" xmlns:w14="http://schemas.microsoft.com/office/word/2010/wordml" xmlns:w15="http://schemas.microsoft.com/office/word/2012/wordml" xmlns:w16se="http://schemas.microsoft.com/office/word/2015/wordml/symex" xmlns:wpg="http://schemas.microsoft.com/office/word/2010/wordprocessingGroup" xmlns:wpi="http://schemas.microsoft.com/office/word/2010/wordprocessingInk" xmlns:wne="http://schemas.microsoft.com/office/word/2006/wordml" xmlns:wps="http://schemas.microsoft.com/office/word/2010/wordprocessingShape" mc:Ignorable="w14 w15 w16se wp14">
+<w:endnotes xmlns:wpc="http://schemas.microsoft.com/office/word/2010/wordprocessingCanvas" xmlns:cx="http://schemas.microsoft.com/office/drawing/2014/chartex" xmlns:cx1="http://schemas.microsoft.com/office/drawing/2015/9/8/chartex" xmlns:cx2="http://schemas.microsoft.com/office/drawing/2015/10/21/chartex" xmlns:cx3="http://schemas.microsoft.com/office/drawing/2016/5/9/chartex" xmlns:cx4="http://schemas.microsoft.com/office/drawing/2016/5/10/chartex" xmlns:cx5="http://schemas.microsoft.com/office/drawing/2016/5/11/chartex" xmlns:cx6="http://schemas.microsoft.com/office/drawing/2016/5/12/chartex" xmlns:cx7="http://schemas.microsoft.com/office/drawing/2016/5/13/chartex" xmlns:cx8="http://schemas.microsoft.com/office/drawing/2016/5/14/chartex" xmlns:mc="http://schemas.openxmlformats.org/markup-compatibility/2006" xmlns:aink="http://schemas.microsoft.com/office/drawing/2016/ink" xmlns:am3d="http://schemas.microsoft.com/office/drawing/2017/model3d" xmlns:o="urn:schemas-microsoft-com:office:office" xmlns:r="http://schemas.openxmlformats.org/officeDocument/2006/relationships" xmlns:m="http://schemas.openxmlformats.org/officeDocument/2006/math" xmlns:v="urn:schemas-microsoft-com:vml" xmlns:wp14="http://schemas.microsoft.com/office/word/2010/wordprocessingDrawing" xmlns:wp="http://schemas.openxmlformats.org/drawingml/2006/wordprocessingDrawing" xmlns:w10="urn:schemas-microsoft-com:office:word" xmlns:w="http://schemas.openxmlformats.org/wordprocessingml/2006/main" xmlns:w14="http://schemas.microsoft.com/office/word/2010/wordml" xmlns:w15="http://schemas.microsoft.com/office/word/2012/wordml" xmlns:w16cex="http://schemas.microsoft.com/office/word/2018/wordml/cex" xmlns:w16cid="http://schemas.microsoft.com/office/word/2016/wordml/cid" xmlns:w16="http://schemas.microsoft.com/office/word/2018/wordml" xmlns:w16sdtdh="http://schemas.microsoft.com/office/word/2020/wordml/sdtdatahash" xmlns:w16se="http://schemas.microsoft.com/office/word/2015/wordml/symex" xmlns:wpg="http://schemas.microsoft.com/office/word/2010/wordprocessingGroup" xmlns:wpi="http://schemas.microsoft.com/office/word/2010/wordprocessingInk" xmlns:wne="http://schemas.microsoft.com/office/word/2006/wordml" xmlns:wps="http://schemas.microsoft.com/office/word/2010/wordprocessingShape" mc:Ignorable="w14 w15 w16se w16cid w16 w16cex w16sdtdh wp14">
   <w:endnote w:type="separator" w:id="-1">
     <w:p>
       <w:pPr>
@@ -1598,7 +1952,7 @@
 </file>
 
 <file path=word/footer1.xml><?xml version="1.0" encoding="utf-8"?>
-<w:ftr xmlns:wpc="http://schemas.microsoft.com/office/word/2010/wordprocessingCanvas" xmlns:cx="http://schemas.microsoft.com/office/drawing/2014/chartex" xmlns:mc="http://schemas.openxmlformats.org/markup-compatibility/2006" xmlns:o="urn:schemas-microsoft-com:office:office" xmlns:r="http://schemas.openxmlformats.org/officeDocument/2006/relationships" xmlns:m="http://schemas.openxmlformats.org/officeDocument/2006/math" xmlns:v="urn:schemas-microsoft-com:vml" xmlns:wp14="http://schemas.microsoft.com/office/word/2010/wordprocessingDrawing" xmlns:wp="http://schemas.openxmlformats.org/drawingml/2006/wordprocessingDrawing" xmlns:w10="urn:schemas-microsoft-com:office:word" xmlns:w="http://schemas.openxmlformats.org/wordprocessingml/2006/main" xmlns:w14="http://schemas.microsoft.com/office/word/2010/wordml" xmlns:w15="http://schemas.microsoft.com/office/word/2012/wordml" xmlns:w16se="http://schemas.microsoft.com/office/word/2015/wordml/symex" xmlns:wpg="http://schemas.microsoft.com/office/word/2010/wordprocessingGroup" xmlns:wpi="http://schemas.microsoft.com/office/word/2010/wordprocessingInk" xmlns:wne="http://schemas.microsoft.com/office/word/2006/wordml" xmlns:wps="http://schemas.microsoft.com/office/word/2010/wordprocessingShape" mc:Ignorable="w14 w15 w16se wp14">
+<w:ftr xmlns:wpc="http://schemas.microsoft.com/office/word/2010/wordprocessingCanvas" xmlns:cx="http://schemas.microsoft.com/office/drawing/2014/chartex" xmlns:cx1="http://schemas.microsoft.com/office/drawing/2015/9/8/chartex" xmlns:cx2="http://schemas.microsoft.com/office/drawing/2015/10/21/chartex" xmlns:cx3="http://schemas.microsoft.com/office/drawing/2016/5/9/chartex" xmlns:cx4="http://schemas.microsoft.com/office/drawing/2016/5/10/chartex" xmlns:cx5="http://schemas.microsoft.com/office/drawing/2016/5/11/chartex" xmlns:cx6="http://schemas.microsoft.com/office/drawing/2016/5/12/chartex" xmlns:cx7="http://schemas.microsoft.com/office/drawing/2016/5/13/chartex" xmlns:cx8="http://schemas.microsoft.com/office/drawing/2016/5/14/chartex" xmlns:mc="http://schemas.openxmlformats.org/markup-compatibility/2006" xmlns:aink="http://schemas.microsoft.com/office/drawing/2016/ink" xmlns:am3d="http://schemas.microsoft.com/office/drawing/2017/model3d" xmlns:o="urn:schemas-microsoft-com:office:office" xmlns:r="http://schemas.openxmlformats.org/officeDocument/2006/relationships" xmlns:m="http://schemas.openxmlformats.org/officeDocument/2006/math" xmlns:v="urn:schemas-microsoft-com:vml" xmlns:wp14="http://schemas.microsoft.com/office/word/2010/wordprocessingDrawing" xmlns:wp="http://schemas.openxmlformats.org/drawingml/2006/wordprocessingDrawing" xmlns:w10="urn:schemas-microsoft-com:office:word" xmlns:w="http://schemas.openxmlformats.org/wordprocessingml/2006/main" xmlns:w14="http://schemas.microsoft.com/office/word/2010/wordml" xmlns:w15="http://schemas.microsoft.com/office/word/2012/wordml" xmlns:w16cex="http://schemas.microsoft.com/office/word/2018/wordml/cex" xmlns:w16cid="http://schemas.microsoft.com/office/word/2016/wordml/cid" xmlns:w16="http://schemas.microsoft.com/office/word/2018/wordml" xmlns:w16sdtdh="http://schemas.microsoft.com/office/word/2020/wordml/sdtdatahash" xmlns:w16se="http://schemas.microsoft.com/office/word/2015/wordml/symex" xmlns:wpg="http://schemas.microsoft.com/office/word/2010/wordprocessingGroup" xmlns:wpi="http://schemas.microsoft.com/office/word/2010/wordprocessingInk" xmlns:wne="http://schemas.microsoft.com/office/word/2006/wordml" xmlns:wps="http://schemas.microsoft.com/office/word/2010/wordprocessingShape" mc:Ignorable="w14 w15 w16se w16cid w16 w16cex w16sdtdh wp14">
   <w:p>
     <w:pPr>
       <w:pBdr>
@@ -1662,7 +2016,7 @@
 </file>
 
 <file path=word/footer2.xml><?xml version="1.0" encoding="utf-8"?>
-<w:ftr xmlns:wpc="http://schemas.microsoft.com/office/word/2010/wordprocessingCanvas" xmlns:cx="http://schemas.microsoft.com/office/drawing/2014/chartex" xmlns:mc="http://schemas.openxmlformats.org/markup-compatibility/2006" xmlns:o="urn:schemas-microsoft-com:office:office" xmlns:r="http://schemas.openxmlformats.org/officeDocument/2006/relationships" xmlns:m="http://schemas.openxmlformats.org/officeDocument/2006/math" xmlns:v="urn:schemas-microsoft-com:vml" xmlns:wp14="http://schemas.microsoft.com/office/word/2010/wordprocessingDrawing" xmlns:wp="http://schemas.openxmlformats.org/drawingml/2006/wordprocessingDrawing" xmlns:w10="urn:schemas-microsoft-com:office:word" xmlns:w="http://schemas.openxmlformats.org/wordprocessingml/2006/main" xmlns:w14="http://schemas.microsoft.com/office/word/2010/wordml" xmlns:w15="http://schemas.microsoft.com/office/word/2012/wordml" xmlns:w16se="http://schemas.microsoft.com/office/word/2015/wordml/symex" xmlns:wpg="http://schemas.microsoft.com/office/word/2010/wordprocessingGroup" xmlns:wpi="http://schemas.microsoft.com/office/word/2010/wordprocessingInk" xmlns:wne="http://schemas.microsoft.com/office/word/2006/wordml" xmlns:wps="http://schemas.microsoft.com/office/word/2010/wordprocessingShape" mc:Ignorable="w14 w15 w16se wp14">
+<w:ftr xmlns:wpc="http://schemas.microsoft.com/office/word/2010/wordprocessingCanvas" xmlns:cx="http://schemas.microsoft.com/office/drawing/2014/chartex" xmlns:cx1="http://schemas.microsoft.com/office/drawing/2015/9/8/chartex" xmlns:cx2="http://schemas.microsoft.com/office/drawing/2015/10/21/chartex" xmlns:cx3="http://schemas.microsoft.com/office/drawing/2016/5/9/chartex" xmlns:cx4="http://schemas.microsoft.com/office/drawing/2016/5/10/chartex" xmlns:cx5="http://schemas.microsoft.com/office/drawing/2016/5/11/chartex" xmlns:cx6="http://schemas.microsoft.com/office/drawing/2016/5/12/chartex" xmlns:cx7="http://schemas.microsoft.com/office/drawing/2016/5/13/chartex" xmlns:cx8="http://schemas.microsoft.com/office/drawing/2016/5/14/chartex" xmlns:mc="http://schemas.openxmlformats.org/markup-compatibility/2006" xmlns:aink="http://schemas.microsoft.com/office/drawing/2016/ink" xmlns:am3d="http://schemas.microsoft.com/office/drawing/2017/model3d" xmlns:o="urn:schemas-microsoft-com:office:office" xmlns:r="http://schemas.openxmlformats.org/officeDocument/2006/relationships" xmlns:m="http://schemas.openxmlformats.org/officeDocument/2006/math" xmlns:v="urn:schemas-microsoft-com:vml" xmlns:wp14="http://schemas.microsoft.com/office/word/2010/wordprocessingDrawing" xmlns:wp="http://schemas.openxmlformats.org/drawingml/2006/wordprocessingDrawing" xmlns:w10="urn:schemas-microsoft-com:office:word" xmlns:w="http://schemas.openxmlformats.org/wordprocessingml/2006/main" xmlns:w14="http://schemas.microsoft.com/office/word/2010/wordml" xmlns:w15="http://schemas.microsoft.com/office/word/2012/wordml" xmlns:w16cex="http://schemas.microsoft.com/office/word/2018/wordml/cex" xmlns:w16cid="http://schemas.microsoft.com/office/word/2016/wordml/cid" xmlns:w16="http://schemas.microsoft.com/office/word/2018/wordml" xmlns:w16sdtdh="http://schemas.microsoft.com/office/word/2020/wordml/sdtdatahash" xmlns:w16se="http://schemas.microsoft.com/office/word/2015/wordml/symex" xmlns:wpg="http://schemas.microsoft.com/office/word/2010/wordprocessingGroup" xmlns:wpi="http://schemas.microsoft.com/office/word/2010/wordprocessingInk" xmlns:wne="http://schemas.microsoft.com/office/word/2006/wordml" xmlns:wps="http://schemas.microsoft.com/office/word/2010/wordprocessingShape" mc:Ignorable="w14 w15 w16se w16cid w16 w16cex w16sdtdh wp14">
   <w:p>
     <w:pPr>
       <w:pBdr>
@@ -1742,7 +2096,7 @@
 </file>
 
 <file path=word/footnotes.xml><?xml version="1.0" encoding="utf-8"?>
-<w:footnotes xmlns:wpc="http://schemas.microsoft.com/office/word/2010/wordprocessingCanvas" xmlns:cx="http://schemas.microsoft.com/office/drawing/2014/chartex" xmlns:mc="http://schemas.openxmlformats.org/markup-compatibility/2006" xmlns:o="urn:schemas-microsoft-com:office:office" xmlns:r="http://schemas.openxmlformats.org/officeDocument/2006/relationships" xmlns:m="http://schemas.openxmlformats.org/officeDocument/2006/math" xmlns:v="urn:schemas-microsoft-com:vml" xmlns:wp14="http://schemas.microsoft.com/office/word/2010/wordprocessingDrawing" xmlns:wp="http://schemas.openxmlformats.org/drawingml/2006/wordprocessingDrawing" xmlns:w10="urn:schemas-microsoft-com:office:word" xmlns:w="http://schemas.openxmlformats.org/wordprocessingml/2006/main" xmlns:w14="http://schemas.microsoft.com/office/word/2010/wordml" xmlns:w15="http://schemas.microsoft.com/office/word/2012/wordml" xmlns:w16se="http://schemas.microsoft.com/office/word/2015/wordml/symex" xmlns:wpg="http://schemas.microsoft.com/office/word/2010/wordprocessingGroup" xmlns:wpi="http://schemas.microsoft.com/office/word/2010/wordprocessingInk" xmlns:wne="http://schemas.microsoft.com/office/word/2006/wordml" xmlns:wps="http://schemas.microsoft.com/office/word/2010/wordprocessingShape" mc:Ignorable="w14 w15 w16se wp14">
+<w:footnotes xmlns:wpc="http://schemas.microsoft.com/office/word/2010/wordprocessingCanvas" xmlns:cx="http://schemas.microsoft.com/office/drawing/2014/chartex" xmlns:cx1="http://schemas.microsoft.com/office/drawing/2015/9/8/chartex" xmlns:cx2="http://schemas.microsoft.com/office/drawing/2015/10/21/chartex" xmlns:cx3="http://schemas.microsoft.com/office/drawing/2016/5/9/chartex" xmlns:cx4="http://schemas.microsoft.com/office/drawing/2016/5/10/chartex" xmlns:cx5="http://schemas.microsoft.com/office/drawing/2016/5/11/chartex" xmlns:cx6="http://schemas.microsoft.com/office/drawing/2016/5/12/chartex" xmlns:cx7="http://schemas.microsoft.com/office/drawing/2016/5/13/chartex" xmlns:cx8="http://schemas.microsoft.com/office/drawing/2016/5/14/chartex" xmlns:mc="http://schemas.openxmlformats.org/markup-compatibility/2006" xmlns:aink="http://schemas.microsoft.com/office/drawing/2016/ink" xmlns:am3d="http://schemas.microsoft.com/office/drawing/2017/model3d" xmlns:o="urn:schemas-microsoft-com:office:office" xmlns:r="http://schemas.openxmlformats.org/officeDocument/2006/relationships" xmlns:m="http://schemas.openxmlformats.org/officeDocument/2006/math" xmlns:v="urn:schemas-microsoft-com:vml" xmlns:wp14="http://schemas.microsoft.com/office/word/2010/wordprocessingDrawing" xmlns:wp="http://schemas.openxmlformats.org/drawingml/2006/wordprocessingDrawing" xmlns:w10="urn:schemas-microsoft-com:office:word" xmlns:w="http://schemas.openxmlformats.org/wordprocessingml/2006/main" xmlns:w14="http://schemas.microsoft.com/office/word/2010/wordml" xmlns:w15="http://schemas.microsoft.com/office/word/2012/wordml" xmlns:w16cex="http://schemas.microsoft.com/office/word/2018/wordml/cex" xmlns:w16cid="http://schemas.microsoft.com/office/word/2016/wordml/cid" xmlns:w16="http://schemas.microsoft.com/office/word/2018/wordml" xmlns:w16sdtdh="http://schemas.microsoft.com/office/word/2020/wordml/sdtdatahash" xmlns:w16se="http://schemas.microsoft.com/office/word/2015/wordml/symex" xmlns:wpg="http://schemas.microsoft.com/office/word/2010/wordprocessingGroup" xmlns:wpi="http://schemas.microsoft.com/office/word/2010/wordprocessingInk" xmlns:wne="http://schemas.microsoft.com/office/word/2006/wordml" xmlns:wps="http://schemas.microsoft.com/office/word/2010/wordprocessingShape" mc:Ignorable="w14 w15 w16se w16cid w16 w16cex w16sdtdh wp14">
   <w:footnote w:type="separator" w:id="-1">
     <w:p>
       <w:pPr>
@@ -1769,7 +2123,7 @@
 </file>
 
 <file path=word/header1.xml><?xml version="1.0" encoding="utf-8"?>
-<w:hdr xmlns:wpc="http://schemas.microsoft.com/office/word/2010/wordprocessingCanvas" xmlns:cx="http://schemas.microsoft.com/office/drawing/2014/chartex" xmlns:mc="http://schemas.openxmlformats.org/markup-compatibility/2006" xmlns:o="urn:schemas-microsoft-com:office:office" xmlns:r="http://schemas.openxmlformats.org/officeDocument/2006/relationships" xmlns:m="http://schemas.openxmlformats.org/officeDocument/2006/math" xmlns:v="urn:schemas-microsoft-com:vml" xmlns:wp14="http://schemas.microsoft.com/office/word/2010/wordprocessingDrawing" xmlns:wp="http://schemas.openxmlformats.org/drawingml/2006/wordprocessingDrawing" xmlns:w10="urn:schemas-microsoft-com:office:word" xmlns:w="http://schemas.openxmlformats.org/wordprocessingml/2006/main" xmlns:w14="http://schemas.microsoft.com/office/word/2010/wordml" xmlns:w15="http://schemas.microsoft.com/office/word/2012/wordml" xmlns:w16se="http://schemas.microsoft.com/office/word/2015/wordml/symex" xmlns:wpg="http://schemas.microsoft.com/office/word/2010/wordprocessingGroup" xmlns:wpi="http://schemas.microsoft.com/office/word/2010/wordprocessingInk" xmlns:wne="http://schemas.microsoft.com/office/word/2006/wordml" xmlns:wps="http://schemas.microsoft.com/office/word/2010/wordprocessingShape" mc:Ignorable="w14 w15 w16se wp14">
+<w:hdr xmlns:wpc="http://schemas.microsoft.com/office/word/2010/wordprocessingCanvas" xmlns:cx="http://schemas.microsoft.com/office/drawing/2014/chartex" xmlns:cx1="http://schemas.microsoft.com/office/drawing/2015/9/8/chartex" xmlns:cx2="http://schemas.microsoft.com/office/drawing/2015/10/21/chartex" xmlns:cx3="http://schemas.microsoft.com/office/drawing/2016/5/9/chartex" xmlns:cx4="http://schemas.microsoft.com/office/drawing/2016/5/10/chartex" xmlns:cx5="http://schemas.microsoft.com/office/drawing/2016/5/11/chartex" xmlns:cx6="http://schemas.microsoft.com/office/drawing/2016/5/12/chartex" xmlns:cx7="http://schemas.microsoft.com/office/drawing/2016/5/13/chartex" xmlns:cx8="http://schemas.microsoft.com/office/drawing/2016/5/14/chartex" xmlns:mc="http://schemas.openxmlformats.org/markup-compatibility/2006" xmlns:aink="http://schemas.microsoft.com/office/drawing/2016/ink" xmlns:am3d="http://schemas.microsoft.com/office/drawing/2017/model3d" xmlns:o="urn:schemas-microsoft-com:office:office" xmlns:r="http://schemas.openxmlformats.org/officeDocument/2006/relationships" xmlns:m="http://schemas.openxmlformats.org/officeDocument/2006/math" xmlns:v="urn:schemas-microsoft-com:vml" xmlns:wp14="http://schemas.microsoft.com/office/word/2010/wordprocessingDrawing" xmlns:wp="http://schemas.openxmlformats.org/drawingml/2006/wordprocessingDrawing" xmlns:w10="urn:schemas-microsoft-com:office:word" xmlns:w="http://schemas.openxmlformats.org/wordprocessingml/2006/main" xmlns:w14="http://schemas.microsoft.com/office/word/2010/wordml" xmlns:w15="http://schemas.microsoft.com/office/word/2012/wordml" xmlns:w16cex="http://schemas.microsoft.com/office/word/2018/wordml/cex" xmlns:w16cid="http://schemas.microsoft.com/office/word/2016/wordml/cid" xmlns:w16="http://schemas.microsoft.com/office/word/2018/wordml" xmlns:w16sdtdh="http://schemas.microsoft.com/office/word/2020/wordml/sdtdatahash" xmlns:w16se="http://schemas.microsoft.com/office/word/2015/wordml/symex" xmlns:wpg="http://schemas.microsoft.com/office/word/2010/wordprocessingGroup" xmlns:wpi="http://schemas.microsoft.com/office/word/2010/wordprocessingInk" xmlns:wne="http://schemas.microsoft.com/office/word/2006/wordml" xmlns:wps="http://schemas.microsoft.com/office/word/2010/wordprocessingShape" mc:Ignorable="w14 w15 w16se w16cid w16 w16cex w16sdtdh wp14">
   <w:p>
     <w:pPr>
       <w:pBdr>
@@ -1801,7 +2155,7 @@
         <w:noProof/>
       </w:rPr>
       <w:drawing>
-        <wp:anchor distT="0" distB="0" distL="114300" distR="114300" simplePos="0" relativeHeight="251658240" behindDoc="0" locked="0" layoutInCell="1" hidden="0" allowOverlap="1">
+        <wp:anchor distT="0" distB="0" distL="114300" distR="114300" simplePos="0" relativeHeight="251658240" behindDoc="0" locked="0" layoutInCell="1" hidden="0" allowOverlap="1" wp14:anchorId="15E9204E" wp14:editId="2B891306">
           <wp:simplePos x="0" y="0"/>
           <wp:positionH relativeFrom="column">
             <wp:posOffset>2244090</wp:posOffset>
@@ -1889,7 +2243,7 @@
         <w:noProof/>
       </w:rPr>
       <w:drawing>
-        <wp:anchor distT="0" distB="0" distL="114300" distR="114300" simplePos="0" relativeHeight="251659264" behindDoc="0" locked="0" layoutInCell="1" hidden="0" allowOverlap="1">
+        <wp:anchor distT="0" distB="0" distL="114300" distR="114300" simplePos="0" relativeHeight="251659264" behindDoc="0" locked="0" layoutInCell="1" hidden="0" allowOverlap="1" wp14:anchorId="44AB99FB" wp14:editId="063F12FF">
           <wp:simplePos x="0" y="0"/>
           <wp:positionH relativeFrom="column">
             <wp:posOffset>-327659</wp:posOffset>
@@ -1937,8 +2291,120 @@
 </file>
 
 <file path=word/numbering.xml><?xml version="1.0" encoding="utf-8"?>
-<w:numbering xmlns:wpc="http://schemas.microsoft.com/office/word/2010/wordprocessingCanvas" xmlns:cx="http://schemas.microsoft.com/office/drawing/2014/chartex" xmlns:mc="http://schemas.openxmlformats.org/markup-compatibility/2006" xmlns:o="urn:schemas-microsoft-com:office:office" xmlns:r="http://schemas.openxmlformats.org/officeDocument/2006/relationships" xmlns:m="http://schemas.openxmlformats.org/officeDocument/2006/math" xmlns:v="urn:schemas-microsoft-com:vml" xmlns:wp14="http://schemas.microsoft.com/office/word/2010/wordprocessingDrawing" xmlns:wp="http://schemas.openxmlformats.org/drawingml/2006/wordprocessingDrawing" xmlns:w10="urn:schemas-microsoft-com:office:word" xmlns:w="http://schemas.openxmlformats.org/wordprocessingml/2006/main" xmlns:w14="http://schemas.microsoft.com/office/word/2010/wordml" xmlns:w15="http://schemas.microsoft.com/office/word/2012/wordml" xmlns:w16se="http://schemas.microsoft.com/office/word/2015/wordml/symex" xmlns:wpg="http://schemas.microsoft.com/office/word/2010/wordprocessingGroup" xmlns:wpi="http://schemas.microsoft.com/office/word/2010/wordprocessingInk" xmlns:wne="http://schemas.microsoft.com/office/word/2006/wordml" xmlns:wps="http://schemas.microsoft.com/office/word/2010/wordprocessingShape" mc:Ignorable="w14 w15 w16se wp14">
+<w:numbering xmlns:wpc="http://schemas.microsoft.com/office/word/2010/wordprocessingCanvas" xmlns:cx="http://schemas.microsoft.com/office/drawing/2014/chartex" xmlns:cx1="http://schemas.microsoft.com/office/drawing/2015/9/8/chartex" xmlns:cx2="http://schemas.microsoft.com/office/drawing/2015/10/21/chartex" xmlns:cx3="http://schemas.microsoft.com/office/drawing/2016/5/9/chartex" xmlns:cx4="http://schemas.microsoft.com/office/drawing/2016/5/10/chartex" xmlns:cx5="http://schemas.microsoft.com/office/drawing/2016/5/11/chartex" xmlns:cx6="http://schemas.microsoft.com/office/drawing/2016/5/12/chartex" xmlns:cx7="http://schemas.microsoft.com/office/drawing/2016/5/13/chartex" xmlns:cx8="http://schemas.microsoft.com/office/drawing/2016/5/14/chartex" xmlns:mc="http://schemas.openxmlformats.org/markup-compatibility/2006" xmlns:aink="http://schemas.microsoft.com/office/drawing/2016/ink" xmlns:am3d="http://schemas.microsoft.com/office/drawing/2017/model3d" xmlns:o="urn:schemas-microsoft-com:office:office" xmlns:r="http://schemas.openxmlformats.org/officeDocument/2006/relationships" xmlns:m="http://schemas.openxmlformats.org/officeDocument/2006/math" xmlns:v="urn:schemas-microsoft-com:vml" xmlns:wp14="http://schemas.microsoft.com/office/word/2010/wordprocessingDrawing" xmlns:wp="http://schemas.openxmlformats.org/drawingml/2006/wordprocessingDrawing" xmlns:w10="urn:schemas-microsoft-com:office:word" xmlns:w="http://schemas.openxmlformats.org/wordprocessingml/2006/main" xmlns:w14="http://schemas.microsoft.com/office/word/2010/wordml" xmlns:w15="http://schemas.microsoft.com/office/word/2012/wordml" xmlns:w16cex="http://schemas.microsoft.com/office/word/2018/wordml/cex" xmlns:w16cid="http://schemas.microsoft.com/office/word/2016/wordml/cid" xmlns:w16="http://schemas.microsoft.com/office/word/2018/wordml" xmlns:w16sdtdh="http://schemas.microsoft.com/office/word/2020/wordml/sdtdatahash" xmlns:w16se="http://schemas.microsoft.com/office/word/2015/wordml/symex" xmlns:wpg="http://schemas.microsoft.com/office/word/2010/wordprocessingGroup" xmlns:wpi="http://schemas.microsoft.com/office/word/2010/wordprocessingInk" xmlns:wne="http://schemas.microsoft.com/office/word/2006/wordml" xmlns:wps="http://schemas.microsoft.com/office/word/2010/wordprocessingShape" mc:Ignorable="w14 w15 w16se w16cid w16 w16cex w16sdtdh wp14">
   <w:abstractNum w:abstractNumId="0" w15:restartNumberingAfterBreak="0">
+    <w:nsid w:val="1FD56DBC"/>
+    <w:multiLevelType w:val="hybridMultilevel"/>
+    <w:tmpl w:val="E62CC7C2"/>
+    <w:lvl w:ilvl="0" w:tplc="9ED84246">
+      <w:numFmt w:val="bullet"/>
+      <w:lvlText w:val="-"/>
+      <w:lvlJc w:val="left"/>
+      <w:pPr>
+        <w:ind w:left="358" w:hanging="360"/>
+      </w:pPr>
+      <w:rPr>
+        <w:rFonts w:ascii="Times New Roman" w:eastAsia="Times New Roman" w:hAnsi="Times New Roman" w:cs="Times New Roman" w:hint="default"/>
+      </w:rPr>
+    </w:lvl>
+    <w:lvl w:ilvl="1" w:tplc="0C0A0003" w:tentative="1">
+      <w:start w:val="1"/>
+      <w:numFmt w:val="bullet"/>
+      <w:lvlText w:val="o"/>
+      <w:lvlJc w:val="left"/>
+      <w:pPr>
+        <w:ind w:left="1078" w:hanging="360"/>
+      </w:pPr>
+      <w:rPr>
+        <w:rFonts w:ascii="Courier New" w:hAnsi="Courier New" w:cs="Courier New" w:hint="default"/>
+      </w:rPr>
+    </w:lvl>
+    <w:lvl w:ilvl="2" w:tplc="0C0A0005" w:tentative="1">
+      <w:start w:val="1"/>
+      <w:numFmt w:val="bullet"/>
+      <w:lvlText w:val=""/>
+      <w:lvlJc w:val="left"/>
+      <w:pPr>
+        <w:ind w:left="1798" w:hanging="360"/>
+      </w:pPr>
+      <w:rPr>
+        <w:rFonts w:ascii="Wingdings" w:hAnsi="Wingdings" w:hint="default"/>
+      </w:rPr>
+    </w:lvl>
+    <w:lvl w:ilvl="3" w:tplc="0C0A0001" w:tentative="1">
+      <w:start w:val="1"/>
+      <w:numFmt w:val="bullet"/>
+      <w:lvlText w:val=""/>
+      <w:lvlJc w:val="left"/>
+      <w:pPr>
+        <w:ind w:left="2518" w:hanging="360"/>
+      </w:pPr>
+      <w:rPr>
+        <w:rFonts w:ascii="Symbol" w:hAnsi="Symbol" w:hint="default"/>
+      </w:rPr>
+    </w:lvl>
+    <w:lvl w:ilvl="4" w:tplc="0C0A0003" w:tentative="1">
+      <w:start w:val="1"/>
+      <w:numFmt w:val="bullet"/>
+      <w:lvlText w:val="o"/>
+      <w:lvlJc w:val="left"/>
+      <w:pPr>
+        <w:ind w:left="3238" w:hanging="360"/>
+      </w:pPr>
+      <w:rPr>
+        <w:rFonts w:ascii="Courier New" w:hAnsi="Courier New" w:cs="Courier New" w:hint="default"/>
+      </w:rPr>
+    </w:lvl>
+    <w:lvl w:ilvl="5" w:tplc="0C0A0005" w:tentative="1">
+      <w:start w:val="1"/>
+      <w:numFmt w:val="bullet"/>
+      <w:lvlText w:val=""/>
+      <w:lvlJc w:val="left"/>
+      <w:pPr>
+        <w:ind w:left="3958" w:hanging="360"/>
+      </w:pPr>
+      <w:rPr>
+        <w:rFonts w:ascii="Wingdings" w:hAnsi="Wingdings" w:hint="default"/>
+      </w:rPr>
+    </w:lvl>
+    <w:lvl w:ilvl="6" w:tplc="0C0A0001" w:tentative="1">
+      <w:start w:val="1"/>
+      <w:numFmt w:val="bullet"/>
+      <w:lvlText w:val=""/>
+      <w:lvlJc w:val="left"/>
+      <w:pPr>
+        <w:ind w:left="4678" w:hanging="360"/>
+      </w:pPr>
+      <w:rPr>
+        <w:rFonts w:ascii="Symbol" w:hAnsi="Symbol" w:hint="default"/>
+      </w:rPr>
+    </w:lvl>
+    <w:lvl w:ilvl="7" w:tplc="0C0A0003" w:tentative="1">
+      <w:start w:val="1"/>
+      <w:numFmt w:val="bullet"/>
+      <w:lvlText w:val="o"/>
+      <w:lvlJc w:val="left"/>
+      <w:pPr>
+        <w:ind w:left="5398" w:hanging="360"/>
+      </w:pPr>
+      <w:rPr>
+        <w:rFonts w:ascii="Courier New" w:hAnsi="Courier New" w:cs="Courier New" w:hint="default"/>
+      </w:rPr>
+    </w:lvl>
+    <w:lvl w:ilvl="8" w:tplc="0C0A0005" w:tentative="1">
+      <w:start w:val="1"/>
+      <w:numFmt w:val="bullet"/>
+      <w:lvlText w:val=""/>
+      <w:lvlJc w:val="left"/>
+      <w:pPr>
+        <w:ind w:left="6118" w:hanging="360"/>
+      </w:pPr>
+      <w:rPr>
+        <w:rFonts w:ascii="Wingdings" w:hAnsi="Wingdings" w:hint="default"/>
+      </w:rPr>
+    </w:lvl>
+  </w:abstractNum>
+  <w:abstractNum w:abstractNumId="1" w15:restartNumberingAfterBreak="0">
     <w:nsid w:val="202B36E7"/>
     <w:multiLevelType w:val="multilevel"/>
     <w:tmpl w:val="05A86E44"/>
@@ -2091,7 +2557,7 @@
       </w:rPr>
     </w:lvl>
   </w:abstractNum>
-  <w:abstractNum w:abstractNumId="1" w15:restartNumberingAfterBreak="0">
+  <w:abstractNum w:abstractNumId="2" w15:restartNumberingAfterBreak="0">
     <w:nsid w:val="53052B74"/>
     <w:multiLevelType w:val="multilevel"/>
     <w:tmpl w:val="967A5690"/>
@@ -2206,13 +2672,13 @@
     </w:lvl>
   </w:abstractNum>
   <w:num w:numId="1">
-    <w:abstractNumId w:val="0"/>
+    <w:abstractNumId w:val="1"/>
   </w:num>
   <w:num w:numId="2">
-    <w:abstractNumId w:val="1"/>
+    <w:abstractNumId w:val="2"/>
   </w:num>
   <w:num w:numId="3">
-    <w:abstractNumId w:val="1"/>
+    <w:abstractNumId w:val="2"/>
     <w:lvlOverride w:ilvl="0">
       <w:startOverride w:val="1"/>
     </w:lvlOverride>
@@ -2241,11 +2707,14 @@
       <w:startOverride w:val="1"/>
     </w:lvlOverride>
   </w:num>
+  <w:num w:numId="4">
+    <w:abstractNumId w:val="0"/>
+  </w:num>
 </w:numbering>
 </file>
 
 <file path=word/styles.xml><?xml version="1.0" encoding="utf-8"?>
-<w:styles xmlns:mc="http://schemas.openxmlformats.org/markup-compatibility/2006" xmlns:r="http://schemas.openxmlformats.org/officeDocument/2006/relationships" xmlns:w="http://schemas.openxmlformats.org/wordprocessingml/2006/main" xmlns:w14="http://schemas.microsoft.com/office/word/2010/wordml" xmlns:w15="http://schemas.microsoft.com/office/word/2012/wordml" xmlns:w16se="http://schemas.microsoft.com/office/word/2015/wordml/symex" mc:Ignorable="w14 w15 w16se">
+<w:styles xmlns:mc="http://schemas.openxmlformats.org/markup-compatibility/2006" xmlns:r="http://schemas.openxmlformats.org/officeDocument/2006/relationships" xmlns:w="http://schemas.openxmlformats.org/wordprocessingml/2006/main" xmlns:w14="http://schemas.microsoft.com/office/word/2010/wordml" xmlns:w15="http://schemas.microsoft.com/office/word/2012/wordml" xmlns:w16cex="http://schemas.microsoft.com/office/word/2018/wordml/cex" xmlns:w16cid="http://schemas.microsoft.com/office/word/2016/wordml/cid" xmlns:w16="http://schemas.microsoft.com/office/word/2018/wordml" xmlns:w16sdtdh="http://schemas.microsoft.com/office/word/2020/wordml/sdtdatahash" xmlns:w16se="http://schemas.microsoft.com/office/word/2015/wordml/symex" mc:Ignorable="w14 w15 w16se w16cid w16 w16cex w16sdtdh">
   <w:docDefaults>
     <w:rPrDefault>
       <w:rPr>
@@ -2255,7 +2724,7 @@
     </w:rPrDefault>
     <w:pPrDefault/>
   </w:docDefaults>
-  <w:latentStyles w:defLockedState="0" w:defUIPriority="99" w:defSemiHidden="0" w:defUnhideWhenUsed="0" w:defQFormat="0" w:count="371">
+  <w:latentStyles w:defLockedState="0" w:defUIPriority="99" w:defSemiHidden="0" w:defUnhideWhenUsed="0" w:defQFormat="0" w:count="376">
     <w:lsdException w:name="Normal" w:uiPriority="0" w:qFormat="1"/>
     <w:lsdException w:name="heading 1" w:uiPriority="9" w:qFormat="1"/>
     <w:lsdException w:name="heading 2" w:semiHidden="1" w:uiPriority="9" w:unhideWhenUsed="1" w:qFormat="1"/>
@@ -2361,7 +2830,6 @@
     <w:lsdException w:name="HTML Sample" w:semiHidden="1" w:unhideWhenUsed="1"/>
     <w:lsdException w:name="HTML Typewriter" w:semiHidden="1" w:unhideWhenUsed="1"/>
     <w:lsdException w:name="HTML Variable" w:semiHidden="1" w:unhideWhenUsed="1"/>
-    <w:lsdException w:name="Normal Table" w:semiHidden="1" w:unhideWhenUsed="1"/>
     <w:lsdException w:name="annotation subject" w:semiHidden="1" w:unhideWhenUsed="1"/>
     <w:lsdException w:name="No List" w:semiHidden="1" w:unhideWhenUsed="1"/>
     <w:lsdException w:name="Outline List 1" w:semiHidden="1" w:unhideWhenUsed="1"/>
@@ -2404,11 +2872,8 @@
     <w:lsdException w:name="Table Contemporary" w:semiHidden="1" w:unhideWhenUsed="1"/>
     <w:lsdException w:name="Table Elegant" w:semiHidden="1" w:unhideWhenUsed="1"/>
     <w:lsdException w:name="Table Professional" w:semiHidden="1" w:unhideWhenUsed="1"/>
-    <w:lsdException w:name="Table Subtle 1" w:semiHidden="1" w:unhideWhenUsed="1"/>
     <w:lsdException w:name="Table Subtle 2" w:semiHidden="1" w:unhideWhenUsed="1"/>
     <w:lsdException w:name="Table Web 1" w:semiHidden="1" w:unhideWhenUsed="1"/>
-    <w:lsdException w:name="Table Web 2" w:semiHidden="1" w:unhideWhenUsed="1"/>
-    <w:lsdException w:name="Table Web 3" w:semiHidden="1" w:unhideWhenUsed="1"/>
     <w:lsdException w:name="Balloon Text" w:semiHidden="1" w:unhideWhenUsed="1"/>
     <w:lsdException w:name="Table Grid" w:uiPriority="39"/>
     <w:lsdException w:name="Table Theme" w:semiHidden="1" w:unhideWhenUsed="1"/>
@@ -2627,6 +3092,11 @@
     <w:lsdException w:name="List Table 5 Dark Accent 6" w:uiPriority="50"/>
     <w:lsdException w:name="List Table 6 Colorful Accent 6" w:uiPriority="51"/>
     <w:lsdException w:name="List Table 7 Colorful Accent 6" w:uiPriority="52"/>
+    <w:lsdException w:name="Mention" w:semiHidden="1" w:unhideWhenUsed="1"/>
+    <w:lsdException w:name="Smart Hyperlink" w:semiHidden="1" w:unhideWhenUsed="1"/>
+    <w:lsdException w:name="Hashtag" w:semiHidden="1" w:unhideWhenUsed="1"/>
+    <w:lsdException w:name="Unresolved Mention" w:semiHidden="1" w:unhideWhenUsed="1"/>
+    <w:lsdException w:name="Smart Link" w:semiHidden="1" w:unhideWhenUsed="1"/>
   </w:latentStyles>
   <w:style w:type="paragraph" w:default="1" w:styleId="Normal">
     <w:name w:val="Normal"/>
@@ -3184,6 +3654,17 @@
       <w:u w:val="single"/>
     </w:rPr>
   </w:style>
+  <w:style w:type="paragraph" w:styleId="Prrafodelista">
+    <w:name w:val="List Paragraph"/>
+    <w:basedOn w:val="Normal"/>
+    <w:uiPriority w:val="34"/>
+    <w:qFormat/>
+    <w:rsid w:val="0012351F"/>
+    <w:pPr>
+      <w:ind w:left="720"/>
+      <w:contextualSpacing/>
+    </w:pPr>
+  </w:style>
 </w:styles>
 </file>
 

</xml_diff>